<commit_message>
Documento de las clases terminado
</commit_message>
<xml_diff>
--- a/Documentacion/clases_cronograma.docx
+++ b/Documentacion/clases_cronograma.docx
@@ -150,13 +150,7 @@
         <w:rPr>
           <w:rFonts w:ascii="Times New Roman" w:hAnsi="Times New Roman" w:cs="Times New Roman"/>
         </w:rPr>
-        <w:t xml:space="preserve"> </w:t>
-      </w:r>
-      <w:r>
-        <w:rPr>
-          <w:rFonts w:ascii="Times New Roman" w:hAnsi="Times New Roman" w:cs="Times New Roman"/>
-        </w:rPr>
-        <w:t>(Esta clase es una ventana)</w:t>
+        <w:t xml:space="preserve"> (Esta clase es una ventana)</w:t>
       </w:r>
       <w:r>
         <w:rPr>
@@ -314,19 +308,7 @@
         <w:rPr>
           <w:rFonts w:ascii="Times New Roman" w:hAnsi="Times New Roman" w:cs="Times New Roman"/>
         </w:rPr>
-        <w:t xml:space="preserve"> </w:t>
-      </w:r>
-      <w:r>
-        <w:rPr>
-          <w:rFonts w:ascii="Times New Roman" w:hAnsi="Times New Roman" w:cs="Times New Roman"/>
-        </w:rPr>
-        <w:t>(Esta clase es una ventana)</w:t>
-      </w:r>
-      <w:r>
-        <w:rPr>
-          <w:rFonts w:ascii="Times New Roman" w:hAnsi="Times New Roman" w:cs="Times New Roman"/>
-        </w:rPr>
-        <w:t xml:space="preserve">. Aquí adentro se </w:t>
+        <w:t xml:space="preserve"> (Esta clase es una ventana). Aquí adentro se </w:t>
       </w:r>
       <w:proofErr w:type="spellStart"/>
       <w:r>
@@ -394,6 +376,58 @@
       <w:pPr>
         <w:pStyle w:val="Prrafodelista"/>
         <w:numPr>
+          <w:ilvl w:val="4"/>
+          <w:numId w:val="2"/>
+        </w:numPr>
+        <w:spacing w:line="360" w:lineRule="auto"/>
+        <w:rPr>
+          <w:rFonts w:ascii="Times New Roman" w:hAnsi="Times New Roman" w:cs="Times New Roman"/>
+          <w:b/>
+        </w:rPr>
+      </w:pPr>
+      <w:r>
+        <w:rPr>
+          <w:rFonts w:ascii="Times New Roman" w:hAnsi="Times New Roman" w:cs="Times New Roman"/>
+          <w:b/>
+        </w:rPr>
+        <w:t>Clase -</w:t>
+      </w:r>
+      <w:proofErr w:type="spellStart"/>
+      <w:r>
+        <w:rPr>
+          <w:rFonts w:ascii="Times New Roman" w:hAnsi="Times New Roman" w:cs="Times New Roman"/>
+          <w:b/>
+        </w:rPr>
+        <w:t>HiteBox</w:t>
+      </w:r>
+      <w:proofErr w:type="spellEnd"/>
+      <w:r>
+        <w:rPr>
+          <w:rFonts w:ascii="Times New Roman" w:hAnsi="Times New Roman" w:cs="Times New Roman"/>
+          <w:b/>
+        </w:rPr>
+        <w:t xml:space="preserve">: </w:t>
+      </w:r>
+      <w:r>
+        <w:rPr>
+          <w:rFonts w:ascii="Times New Roman" w:hAnsi="Times New Roman" w:cs="Times New Roman"/>
+          <w:bCs/>
+        </w:rPr>
+        <w:t xml:space="preserve">Aquí se crea un cuadrado que funciona como objeto para colisionar con el mapa ya que la imagen del personaje completo es muy grande y tiende a quedarse bloqueado con objetos del mapa; Este cuadrado es mucho </w:t>
+      </w:r>
+      <w:r>
+        <w:rPr>
+          <w:rFonts w:ascii="Times New Roman" w:hAnsi="Times New Roman" w:cs="Times New Roman"/>
+          <w:bCs/>
+        </w:rPr>
+        <w:lastRenderedPageBreak/>
+        <w:t>mas pequeño y esta apuntando a los pies del jugador con el fin de generar una animación mas relista a la hora de caminar por el mapa.</w:t>
+      </w:r>
+    </w:p>
+    <w:p>
+      <w:pPr>
+        <w:pStyle w:val="Prrafodelista"/>
+        <w:numPr>
           <w:ilvl w:val="3"/>
           <w:numId w:val="2"/>
         </w:numPr>
@@ -415,15 +449,7 @@
           <w:rFonts w:ascii="Times New Roman" w:hAnsi="Times New Roman" w:cs="Times New Roman"/>
           <w:bCs/>
         </w:rPr>
-        <w:t xml:space="preserve">Esta clase es una muy simple que se usa con el único fin de generar las colisiones del jugador con los objetos del mapa que este no debería atravesar; objetos como árboles, muros del castillo, piedras, etcétera. La clase inserta una </w:t>
-      </w:r>
-      <w:r>
-        <w:rPr>
-          <w:rFonts w:ascii="Times New Roman" w:hAnsi="Times New Roman" w:cs="Times New Roman"/>
-          <w:bCs/>
-        </w:rPr>
-        <w:lastRenderedPageBreak/>
-        <w:t xml:space="preserve">imagen con estos lugares donde el jugador debe colisionar y con la función </w:t>
+        <w:t xml:space="preserve">Esta clase es una muy simple que se usa con el único fin de generar las colisiones del jugador con los objetos del mapa que este no debería atravesar; objetos como árboles, muros del castillo, piedras, etcétera. La clase inserta una imagen con estos lugares donde el jugador debe colisionar y con la función </w:t>
       </w:r>
       <w:proofErr w:type="spellStart"/>
       <w:proofErr w:type="gramStart"/>
@@ -711,42 +737,6 @@
         <w:spacing w:line="360" w:lineRule="auto"/>
         <w:rPr>
           <w:rFonts w:ascii="Times New Roman" w:hAnsi="Times New Roman" w:cs="Times New Roman"/>
-          <w:b/>
-        </w:rPr>
-      </w:pPr>
-    </w:p>
-    <w:p>
-      <w:pPr>
-        <w:spacing w:line="360" w:lineRule="auto"/>
-        <w:rPr>
-          <w:rFonts w:ascii="Times New Roman" w:hAnsi="Times New Roman" w:cs="Times New Roman"/>
-          <w:b/>
-        </w:rPr>
-      </w:pPr>
-    </w:p>
-    <w:p>
-      <w:pPr>
-        <w:spacing w:line="360" w:lineRule="auto"/>
-        <w:rPr>
-          <w:rFonts w:ascii="Times New Roman" w:hAnsi="Times New Roman" w:cs="Times New Roman"/>
-          <w:b/>
-        </w:rPr>
-      </w:pPr>
-    </w:p>
-    <w:p>
-      <w:pPr>
-        <w:spacing w:line="360" w:lineRule="auto"/>
-        <w:rPr>
-          <w:rFonts w:ascii="Times New Roman" w:hAnsi="Times New Roman" w:cs="Times New Roman"/>
-          <w:b/>
-        </w:rPr>
-      </w:pPr>
-    </w:p>
-    <w:p>
-      <w:pPr>
-        <w:spacing w:line="360" w:lineRule="auto"/>
-        <w:rPr>
-          <w:rFonts w:ascii="Times New Roman" w:hAnsi="Times New Roman" w:cs="Times New Roman"/>
           <w:bCs/>
         </w:rPr>
       </w:pPr>
@@ -755,6 +745,7 @@
           <w:rFonts w:ascii="Times New Roman" w:hAnsi="Times New Roman" w:cs="Times New Roman"/>
           <w:bCs/>
         </w:rPr>
+        <w:lastRenderedPageBreak/>
         <w:t>Descripción básica secuencial de como se comporta el juego:</w:t>
       </w:r>
     </w:p>
@@ -801,7 +792,16 @@
           <w:bCs/>
         </w:rPr>
         <w:lastRenderedPageBreak/>
-        <w:t>Conociendo ya las clases que se pretenden usar en el desarrollo del juego se va a plantear un cronograma con el fin de saber que actividades de deben realizar día a día:</w:t>
+        <w:t xml:space="preserve">Conociendo ya </w:t>
+      </w:r>
+      <w:bookmarkStart w:id="0" w:name="_GoBack"/>
+      <w:bookmarkEnd w:id="0"/>
+      <w:r>
+        <w:rPr>
+          <w:rFonts w:ascii="Times New Roman" w:hAnsi="Times New Roman" w:cs="Times New Roman"/>
+          <w:bCs/>
+        </w:rPr>
+        <w:t>las clases que se pretenden usar en el desarrollo del juego se va a plantear un cronograma con el fin de saber que actividades de deben realizar día a día:</w:t>
       </w:r>
     </w:p>
     <w:p>
@@ -873,7 +873,7 @@
         <v:path o:extrusionok="f" gradientshapeok="t" o:connecttype="rect"/>
         <o:lock v:ext="edit" aspectratio="t"/>
       </v:shapetype>
-      <v:shape id="_x0000_i1626" type="#_x0000_t75" style="width:11.25pt;height:11.25pt" o:bullet="t">
+      <v:shape id="_x0000_i1027" type="#_x0000_t75" style="width:11.25pt;height:11.25pt" o:bullet="t">
         <v:imagedata r:id="rId1" o:title="mso2280"/>
       </v:shape>
     </w:pict>
@@ -1352,6 +1352,7 @@
     <w:lsdException w:name="HTML Sample" w:semiHidden="1" w:unhideWhenUsed="1"/>
     <w:lsdException w:name="HTML Typewriter" w:semiHidden="1" w:unhideWhenUsed="1"/>
     <w:lsdException w:name="HTML Variable" w:semiHidden="1" w:unhideWhenUsed="1"/>
+    <w:lsdException w:name="Normal Table" w:semiHidden="1" w:unhideWhenUsed="1"/>
     <w:lsdException w:name="annotation subject" w:semiHidden="1" w:unhideWhenUsed="1"/>
     <w:lsdException w:name="No List" w:semiHidden="1" w:unhideWhenUsed="1"/>
     <w:lsdException w:name="Outline List 1" w:semiHidden="1" w:unhideWhenUsed="1"/>
@@ -1394,8 +1395,11 @@
     <w:lsdException w:name="Table Contemporary" w:semiHidden="1" w:unhideWhenUsed="1"/>
     <w:lsdException w:name="Table Elegant" w:semiHidden="1" w:unhideWhenUsed="1"/>
     <w:lsdException w:name="Table Professional" w:semiHidden="1" w:unhideWhenUsed="1"/>
+    <w:lsdException w:name="Table Subtle 1" w:semiHidden="1" w:unhideWhenUsed="1"/>
     <w:lsdException w:name="Table Subtle 2" w:semiHidden="1" w:unhideWhenUsed="1"/>
     <w:lsdException w:name="Table Web 1" w:semiHidden="1" w:unhideWhenUsed="1"/>
+    <w:lsdException w:name="Table Web 2" w:semiHidden="1" w:unhideWhenUsed="1"/>
+    <w:lsdException w:name="Table Web 3" w:semiHidden="1" w:unhideWhenUsed="1"/>
     <w:lsdException w:name="Balloon Text" w:semiHidden="1" w:unhideWhenUsed="1"/>
     <w:lsdException w:name="Table Grid" w:uiPriority="39"/>
     <w:lsdException w:name="Table Theme" w:semiHidden="1" w:unhideWhenUsed="1"/>
@@ -1627,6 +1631,7 @@
   <w:style w:type="character" w:default="1" w:styleId="Fuentedeprrafopredeter">
     <w:name w:val="Default Paragraph Font"/>
     <w:uiPriority w:val="1"/>
+    <w:semiHidden/>
     <w:unhideWhenUsed/>
   </w:style>
   <w:style w:type="table" w:default="1" w:styleId="Tablanormal">
@@ -12037,7 +12042,7 @@
 </file>
 
 <file path=customXml/itemProps1.xml><?xml version="1.0" encoding="utf-8"?>
-<ds:datastoreItem xmlns:ds="http://schemas.openxmlformats.org/officeDocument/2006/customXml" ds:itemID="{16737CE4-BA7A-4595-B07C-798FA81B3492}">
+<ds:datastoreItem xmlns:ds="http://schemas.openxmlformats.org/officeDocument/2006/customXml" ds:itemID="{FADEDA48-9662-49A6-B137-E16DC19907E6}">
   <ds:schemaRefs>
     <ds:schemaRef ds:uri="http://schemas.openxmlformats.org/officeDocument/2006/bibliography"/>
   </ds:schemaRefs>

</xml_diff>